<commit_message>
added flowcharts, flavortext and more
</commit_message>
<xml_diff>
--- a/walkthrough/Walkthrough.docx
+++ b/walkthrough/Walkthrough.docx
@@ -17,7 +17,19 @@
         <w:t>to</w:t>
       </w:r>
       <w:r>
-        <w:t xml:space="preserve"> navigate to the art folder and put the ascii_art folder into the location the text file shows you.</w:t>
+        <w:t xml:space="preserve"> navigate to the art folder and put the </w:t>
+      </w:r>
+      <w:r>
+        <w:t>folders inside the Game Assets folder</w:t>
+      </w:r>
+      <w:r>
+        <w:t xml:space="preserve"> into the location the text file </w:t>
+      </w:r>
+      <w:r>
+        <w:t xml:space="preserve">in this folder </w:t>
+      </w:r>
+      <w:r>
+        <w:t>shows you.</w:t>
       </w:r>
     </w:p>
     <w:p>
@@ -89,7 +101,16 @@
         </w:numPr>
       </w:pPr>
       <w:r>
-        <w:t>Press enter</w:t>
+        <w:t xml:space="preserve">Press </w:t>
+      </w:r>
+      <w:r>
+        <w:t xml:space="preserve">the </w:t>
+      </w:r>
+      <w:r>
+        <w:t>enter</w:t>
+      </w:r>
+      <w:r>
+        <w:t xml:space="preserve"> key</w:t>
       </w:r>
       <w:r>
         <w:t xml:space="preserve"> and type ‘yes’</w:t>
@@ -139,6 +160,9 @@
       <w:r>
         <w:t>Type ‘yes’ or ‘no’ if you want to hear the story of the dungeon</w:t>
       </w:r>
+      <w:r>
+        <w:t>.</w:t>
+      </w:r>
     </w:p>
     <w:p>
       <w:pPr>
@@ -163,59 +187,78 @@
       <w:r>
         <w:t>Use the coordinates at the bottom of the window to find the boss room</w:t>
       </w:r>
-    </w:p>
-    <w:p>
-      <w:pPr>
-        <w:pStyle w:val="ListParagraph"/>
-        <w:numPr>
-          <w:ilvl w:val="0"/>
-          <w:numId w:val="1"/>
-        </w:numPr>
-      </w:pPr>
-      <w:r>
-        <w:t>If you get into a fight just press buttons randomly for now to win the fight, if you lost start at step 9 again</w:t>
-      </w:r>
-    </w:p>
-    <w:p>
-      <w:pPr>
-        <w:pStyle w:val="ListParagraph"/>
-        <w:numPr>
-          <w:ilvl w:val="0"/>
-          <w:numId w:val="1"/>
-        </w:numPr>
-      </w:pPr>
-      <w:r>
-        <w:t>If you kill enough enemies you level up, use the same controls as step 6</w:t>
-      </w:r>
-    </w:p>
-    <w:p>
-      <w:pPr>
-        <w:pStyle w:val="ListParagraph"/>
-        <w:numPr>
-          <w:ilvl w:val="0"/>
-          <w:numId w:val="1"/>
-        </w:numPr>
-      </w:pPr>
-      <w:r>
-        <w:t>Kill the boss and win the dungeon</w:t>
-      </w:r>
-      <w:r>
-        <w:t>, for now it crashes when you get there.</w:t>
-      </w:r>
-    </w:p>
-    <w:p>
-      <w:pPr>
-        <w:pStyle w:val="ListParagraph"/>
-        <w:numPr>
-          <w:ilvl w:val="0"/>
-          <w:numId w:val="1"/>
-        </w:numPr>
-      </w:pPr>
-      <w:r>
-        <w:t xml:space="preserve">Alt-4 to close the </w:t>
-      </w:r>
-      <w:r>
-        <w:t>program once you are done playing.</w:t>
+      <w:r>
+        <w:t>.</w:t>
+      </w:r>
+    </w:p>
+    <w:p>
+      <w:pPr>
+        <w:pStyle w:val="ListParagraph"/>
+        <w:numPr>
+          <w:ilvl w:val="0"/>
+          <w:numId w:val="1"/>
+        </w:numPr>
+      </w:pPr>
+      <w:r>
+        <w:t xml:space="preserve">If you get into a fight just press buttons randomly for now to win the </w:t>
+      </w:r>
+      <w:proofErr w:type="gramStart"/>
+      <w:r>
+        <w:t>fight, if</w:t>
+      </w:r>
+      <w:proofErr w:type="gramEnd"/>
+      <w:r>
+        <w:t xml:space="preserve"> you lost start at step 9 again</w:t>
+      </w:r>
+      <w:r>
+        <w:t>.</w:t>
+      </w:r>
+    </w:p>
+    <w:p>
+      <w:pPr>
+        <w:pStyle w:val="ListParagraph"/>
+        <w:numPr>
+          <w:ilvl w:val="0"/>
+          <w:numId w:val="1"/>
+        </w:numPr>
+      </w:pPr>
+      <w:r>
+        <w:t xml:space="preserve">If you kill enough enemies you level up, use the same controls as step </w:t>
+      </w:r>
+      <w:proofErr w:type="gramStart"/>
+      <w:r>
+        <w:t>6</w:t>
+      </w:r>
+      <w:proofErr w:type="gramEnd"/>
+    </w:p>
+    <w:p>
+      <w:pPr>
+        <w:pStyle w:val="ListParagraph"/>
+        <w:numPr>
+          <w:ilvl w:val="0"/>
+          <w:numId w:val="1"/>
+        </w:numPr>
+      </w:pPr>
+      <w:r>
+        <w:t>Kill the boss</w:t>
+      </w:r>
+      <w:r>
+        <w:t>, that will make you complete this dungeon, once you defeat the boss you get kicked back to the open world.</w:t>
+      </w:r>
+    </w:p>
+    <w:p>
+      <w:pPr>
+        <w:pStyle w:val="ListParagraph"/>
+        <w:numPr>
+          <w:ilvl w:val="0"/>
+          <w:numId w:val="1"/>
+        </w:numPr>
+      </w:pPr>
+      <w:r>
+        <w:t>Repeat step 9 to 15 until you’ve defeated all 5 dungeons, once you have done that you won the game</w:t>
+      </w:r>
+      <w:r>
+        <w:t>.</w:t>
       </w:r>
     </w:p>
     <w:sectPr>

</xml_diff>